<commit_message>
Añadidos casos de uso de editar,buscar y ver todos
</commit_message>
<xml_diff>
--- a/Casos_Uso/casoUso-CRUDAnimes.docx
+++ b/Casos_Uso/casoUso-CRUDAnimes.docx
@@ -47,7 +47,6 @@
         </w:rPr>
         <w:t xml:space="preserve">Actor/es: </w:t>
       </w:r>
-      <w:proofErr w:type="spellStart"/>
       <w:r>
         <w:rPr>
           <w:sz w:val="24"/>
@@ -55,7 +54,6 @@
         </w:rPr>
         <w:t>Admin</w:t>
       </w:r>
-      <w:proofErr w:type="spellEnd"/>
     </w:p>
     <w:p>
       <w:pPr>
@@ -83,30 +81,28 @@
           <w:sz w:val="24"/>
           <w:szCs w:val="24"/>
         </w:rPr>
-        <w:t xml:space="preserve">anime de estar </w:t>
-      </w:r>
-      <w:proofErr w:type="spellStart"/>
-      <w:r>
-        <w:rPr>
-          <w:sz w:val="24"/>
-          <w:szCs w:val="24"/>
-        </w:rPr>
-        <w:t>logueado</w:t>
-      </w:r>
-      <w:proofErr w:type="spellEnd"/>
-      <w:r>
-        <w:rPr>
-          <w:sz w:val="24"/>
-          <w:szCs w:val="24"/>
-        </w:rPr>
-        <w:t xml:space="preserve"> en el sistema</w:t>
-      </w:r>
-      <w:r>
-        <w:rPr>
-          <w:sz w:val="24"/>
-          <w:szCs w:val="24"/>
-        </w:rPr>
-        <w:t>.</w:t>
+        <w:t>anime de estar logueado en el sistema</w:t>
+      </w:r>
+      <w:r>
+        <w:rPr>
+          <w:sz w:val="24"/>
+          <w:szCs w:val="24"/>
+        </w:rPr>
+        <w:t xml:space="preserve"> y debe estar en la vista de</w:t>
+      </w:r>
+      <w:r>
+        <w:rPr>
+          <w:sz w:val="24"/>
+          <w:szCs w:val="24"/>
+        </w:rPr>
+        <w:t xml:space="preserve"> crear </w:t>
+      </w:r>
+      <w:r>
+        <w:rPr>
+          <w:sz w:val="24"/>
+          <w:szCs w:val="24"/>
+        </w:rPr>
+        <w:t>anime</w:t>
       </w:r>
     </w:p>
     <w:p>
@@ -354,7 +350,6 @@
         </w:rPr>
         <w:t xml:space="preserve">Actor/es: </w:t>
       </w:r>
-      <w:proofErr w:type="spellStart"/>
       <w:r>
         <w:rPr>
           <w:sz w:val="24"/>
@@ -362,7 +357,6 @@
         </w:rPr>
         <w:t>Admin</w:t>
       </w:r>
-      <w:proofErr w:type="spellEnd"/>
     </w:p>
     <w:p>
       <w:pPr>
@@ -383,39 +377,439 @@
           <w:sz w:val="24"/>
           <w:szCs w:val="24"/>
         </w:rPr>
-        <w:t xml:space="preserve">El </w:t>
-      </w:r>
-      <w:proofErr w:type="spellStart"/>
-      <w:r>
-        <w:rPr>
-          <w:sz w:val="24"/>
-          <w:szCs w:val="24"/>
-        </w:rPr>
-        <w:t>admin</w:t>
-      </w:r>
-      <w:proofErr w:type="spellEnd"/>
-      <w:r>
-        <w:rPr>
-          <w:sz w:val="24"/>
-          <w:szCs w:val="24"/>
-        </w:rPr>
-        <w:t xml:space="preserve"> debe estar </w:t>
-      </w:r>
-      <w:proofErr w:type="spellStart"/>
-      <w:r>
-        <w:rPr>
-          <w:sz w:val="24"/>
-          <w:szCs w:val="24"/>
-        </w:rPr>
-        <w:t>logueado</w:t>
-      </w:r>
-      <w:proofErr w:type="spellEnd"/>
-      <w:r>
-        <w:rPr>
-          <w:sz w:val="24"/>
-          <w:szCs w:val="24"/>
-        </w:rPr>
-        <w:t xml:space="preserve"> en el sistema</w:t>
+        <w:t>El admin debe estar logueado en el sistema</w:t>
+      </w:r>
+      <w:r>
+        <w:rPr>
+          <w:sz w:val="24"/>
+          <w:szCs w:val="24"/>
+        </w:rPr>
+        <w:t xml:space="preserve"> y debe estar </w:t>
+      </w:r>
+      <w:r>
+        <w:rPr>
+          <w:sz w:val="24"/>
+          <w:szCs w:val="24"/>
+        </w:rPr>
+        <w:t>en la vista</w:t>
+      </w:r>
+      <w:r>
+        <w:rPr>
+          <w:sz w:val="24"/>
+          <w:szCs w:val="24"/>
+        </w:rPr>
+        <w:t xml:space="preserve"> </w:t>
+      </w:r>
+      <w:r>
+        <w:rPr>
+          <w:sz w:val="24"/>
+          <w:szCs w:val="24"/>
+        </w:rPr>
+        <w:t>d</w:t>
+      </w:r>
+      <w:r>
+        <w:rPr>
+          <w:sz w:val="24"/>
+          <w:szCs w:val="24"/>
+        </w:rPr>
+        <w:t>el anime</w:t>
+      </w:r>
+    </w:p>
+    <w:p>
+      <w:pPr>
+        <w:pStyle w:val="Prrafodelista"/>
+        <w:numPr>
+          <w:ilvl w:val="0"/>
+          <w:numId w:val="2"/>
+        </w:numPr>
+        <w:rPr>
+          <w:sz w:val="24"/>
+          <w:szCs w:val="24"/>
+        </w:rPr>
+      </w:pPr>
+      <w:r>
+        <w:rPr>
+          <w:sz w:val="24"/>
+          <w:szCs w:val="24"/>
+        </w:rPr>
+        <w:t>El admin selecciona</w:t>
+      </w:r>
+      <w:r>
+        <w:rPr>
+          <w:sz w:val="24"/>
+          <w:szCs w:val="24"/>
+        </w:rPr>
+        <w:t xml:space="preserve"> el botón borrar</w:t>
+      </w:r>
+    </w:p>
+    <w:p>
+      <w:pPr>
+        <w:rPr>
+          <w:sz w:val="24"/>
+          <w:szCs w:val="24"/>
+        </w:rPr>
+      </w:pPr>
+      <w:r>
+        <w:rPr>
+          <w:sz w:val="24"/>
+          <w:szCs w:val="24"/>
+        </w:rPr>
+        <w:t>2</w:t>
+      </w:r>
+      <w:r>
+        <w:rPr>
+          <w:sz w:val="24"/>
+          <w:szCs w:val="24"/>
+        </w:rPr>
+        <w:t>. El anime se borra</w:t>
+      </w:r>
+    </w:p>
+    <w:p>
+      <w:pPr>
+        <w:rPr>
+          <w:sz w:val="24"/>
+          <w:szCs w:val="24"/>
+        </w:rPr>
+      </w:pPr>
+    </w:p>
+    <w:p>
+      <w:pPr>
+        <w:rPr>
+          <w:sz w:val="24"/>
+          <w:szCs w:val="24"/>
+        </w:rPr>
+      </w:pPr>
+      <w:r>
+        <w:rPr>
+          <w:sz w:val="24"/>
+          <w:szCs w:val="24"/>
+        </w:rPr>
+        <w:t xml:space="preserve">CU: </w:t>
+      </w:r>
+      <w:r>
+        <w:rPr>
+          <w:sz w:val="24"/>
+          <w:szCs w:val="24"/>
+        </w:rPr>
+        <w:t>Editar</w:t>
+      </w:r>
+      <w:r>
+        <w:rPr>
+          <w:sz w:val="24"/>
+          <w:szCs w:val="24"/>
+        </w:rPr>
+        <w:t xml:space="preserve"> anime</w:t>
+      </w:r>
+    </w:p>
+    <w:p>
+      <w:pPr>
+        <w:rPr>
+          <w:sz w:val="24"/>
+          <w:szCs w:val="24"/>
+        </w:rPr>
+      </w:pPr>
+      <w:r>
+        <w:rPr>
+          <w:sz w:val="24"/>
+          <w:szCs w:val="24"/>
+        </w:rPr>
+        <w:t>Actor/es: Admin</w:t>
+      </w:r>
+    </w:p>
+    <w:p>
+      <w:pPr>
+        <w:rPr>
+          <w:sz w:val="24"/>
+          <w:szCs w:val="24"/>
+        </w:rPr>
+      </w:pPr>
+      <w:r>
+        <w:rPr>
+          <w:sz w:val="24"/>
+          <w:szCs w:val="24"/>
+        </w:rPr>
+        <w:t>Precondiciones: El admin debe estar logueado en el sistema y debe estar en la vista del anime</w:t>
+      </w:r>
+    </w:p>
+    <w:p>
+      <w:pPr>
+        <w:pStyle w:val="Prrafodelista"/>
+        <w:numPr>
+          <w:ilvl w:val="0"/>
+          <w:numId w:val="1"/>
+        </w:numPr>
+        <w:rPr>
+          <w:sz w:val="24"/>
+          <w:szCs w:val="24"/>
+        </w:rPr>
+      </w:pPr>
+      <w:r>
+        <w:rPr>
+          <w:sz w:val="24"/>
+          <w:szCs w:val="24"/>
+        </w:rPr>
+        <w:t xml:space="preserve">El admin </w:t>
+      </w:r>
+      <w:r>
+        <w:rPr>
+          <w:sz w:val="24"/>
+          <w:szCs w:val="24"/>
+        </w:rPr>
+        <w:t>debe editar todo los campos deseados</w:t>
+      </w:r>
+    </w:p>
+    <w:p>
+      <w:pPr>
+        <w:pStyle w:val="Prrafodelista"/>
+        <w:numPr>
+          <w:ilvl w:val="0"/>
+          <w:numId w:val="1"/>
+        </w:numPr>
+        <w:rPr>
+          <w:sz w:val="24"/>
+          <w:szCs w:val="24"/>
+        </w:rPr>
+      </w:pPr>
+      <w:r>
+        <w:rPr>
+          <w:sz w:val="24"/>
+          <w:szCs w:val="24"/>
+        </w:rPr>
+        <w:t>El admin debe darle al boton guardar</w:t>
+      </w:r>
+    </w:p>
+    <w:p>
+      <w:pPr>
+        <w:rPr>
+          <w:sz w:val="24"/>
+          <w:szCs w:val="24"/>
+        </w:rPr>
+      </w:pPr>
+      <w:r>
+        <w:rPr>
+          <w:sz w:val="24"/>
+          <w:szCs w:val="24"/>
+        </w:rPr>
+        <w:tab/>
+      </w:r>
+      <w:r>
+        <w:rPr>
+          <w:sz w:val="24"/>
+          <w:szCs w:val="24"/>
+        </w:rPr>
+        <w:t>2</w:t>
+      </w:r>
+      <w:r>
+        <w:rPr>
+          <w:sz w:val="24"/>
+          <w:szCs w:val="24"/>
+        </w:rPr>
+        <w:t>.1 Si no faltan datos ir a punto 2</w:t>
+      </w:r>
+    </w:p>
+    <w:p>
+      <w:pPr>
+        <w:rPr>
+          <w:sz w:val="24"/>
+          <w:szCs w:val="24"/>
+        </w:rPr>
+      </w:pPr>
+      <w:r>
+        <w:rPr>
+          <w:sz w:val="24"/>
+          <w:szCs w:val="24"/>
+        </w:rPr>
+        <w:tab/>
+      </w:r>
+      <w:r>
+        <w:rPr>
+          <w:sz w:val="24"/>
+          <w:szCs w:val="24"/>
+        </w:rPr>
+        <w:t>2</w:t>
+      </w:r>
+      <w:r>
+        <w:rPr>
+          <w:sz w:val="24"/>
+          <w:szCs w:val="24"/>
+        </w:rPr>
+        <w:t>.2 Si faltan datos por rellenar mostrar mensaje de error en pantalla y volver a punto 1.</w:t>
+      </w:r>
+    </w:p>
+    <w:p>
+      <w:pPr>
+        <w:rPr>
+          <w:sz w:val="24"/>
+          <w:szCs w:val="24"/>
+        </w:rPr>
+      </w:pPr>
+      <w:r>
+        <w:rPr>
+          <w:sz w:val="24"/>
+          <w:szCs w:val="24"/>
+        </w:rPr>
+        <w:t>3</w:t>
+      </w:r>
+      <w:r>
+        <w:rPr>
+          <w:sz w:val="24"/>
+          <w:szCs w:val="24"/>
+        </w:rPr>
+        <w:t>. El sistema valida los datos obtenidos.</w:t>
+      </w:r>
+    </w:p>
+    <w:p>
+      <w:pPr>
+        <w:rPr>
+          <w:sz w:val="24"/>
+          <w:szCs w:val="24"/>
+        </w:rPr>
+      </w:pPr>
+      <w:r>
+        <w:rPr>
+          <w:sz w:val="24"/>
+          <w:szCs w:val="24"/>
+        </w:rPr>
+        <w:tab/>
+      </w:r>
+      <w:r>
+        <w:rPr>
+          <w:sz w:val="24"/>
+          <w:szCs w:val="24"/>
+        </w:rPr>
+        <w:t>3</w:t>
+      </w:r>
+      <w:r>
+        <w:rPr>
+          <w:sz w:val="24"/>
+          <w:szCs w:val="24"/>
+        </w:rPr>
+        <w:t>.1 Si hay algún dato incorrecto o el anime no existe, mostrar mensaje de error y volver a punto 1.</w:t>
+      </w:r>
+    </w:p>
+    <w:p>
+      <w:pPr>
+        <w:rPr>
+          <w:sz w:val="24"/>
+          <w:szCs w:val="24"/>
+        </w:rPr>
+      </w:pPr>
+    </w:p>
+    <w:p>
+      <w:pPr>
+        <w:rPr>
+          <w:sz w:val="24"/>
+          <w:szCs w:val="24"/>
+        </w:rPr>
+      </w:pPr>
+    </w:p>
+    <w:p>
+      <w:pPr>
+        <w:rPr>
+          <w:sz w:val="24"/>
+          <w:szCs w:val="24"/>
+        </w:rPr>
+      </w:pPr>
+      <w:r>
+        <w:rPr>
+          <w:sz w:val="24"/>
+          <w:szCs w:val="24"/>
+        </w:rPr>
+        <w:t xml:space="preserve">CU: </w:t>
+      </w:r>
+      <w:r>
+        <w:rPr>
+          <w:sz w:val="24"/>
+          <w:szCs w:val="24"/>
+        </w:rPr>
+        <w:t>Buscar</w:t>
+      </w:r>
+      <w:r>
+        <w:rPr>
+          <w:sz w:val="24"/>
+          <w:szCs w:val="24"/>
+        </w:rPr>
+        <w:t xml:space="preserve"> anime</w:t>
+      </w:r>
+    </w:p>
+    <w:p>
+      <w:pPr>
+        <w:rPr>
+          <w:sz w:val="24"/>
+          <w:szCs w:val="24"/>
+        </w:rPr>
+      </w:pPr>
+      <w:r>
+        <w:rPr>
+          <w:sz w:val="24"/>
+          <w:szCs w:val="24"/>
+        </w:rPr>
+        <w:t>Actor/es: Admin</w:t>
+      </w:r>
+      <w:r>
+        <w:rPr>
+          <w:sz w:val="24"/>
+          <w:szCs w:val="24"/>
+        </w:rPr>
+        <w:t>/Usuario</w:t>
+      </w:r>
+    </w:p>
+    <w:p>
+      <w:pPr>
+        <w:rPr>
+          <w:sz w:val="24"/>
+          <w:szCs w:val="24"/>
+        </w:rPr>
+      </w:pPr>
+      <w:r>
+        <w:rPr>
+          <w:sz w:val="24"/>
+          <w:szCs w:val="24"/>
+        </w:rPr>
+        <w:t xml:space="preserve">Precondiciones: El </w:t>
+      </w:r>
+      <w:r>
+        <w:rPr>
+          <w:sz w:val="24"/>
+          <w:szCs w:val="24"/>
+        </w:rPr>
+        <w:t>actor</w:t>
+      </w:r>
+      <w:r>
+        <w:rPr>
+          <w:sz w:val="24"/>
+          <w:szCs w:val="24"/>
+        </w:rPr>
+        <w:t xml:space="preserve"> debe estar logueado en el sistema y debe estar en la vista </w:t>
+      </w:r>
+      <w:r>
+        <w:rPr>
+          <w:sz w:val="24"/>
+          <w:szCs w:val="24"/>
+        </w:rPr>
+        <w:t>de todos los animes</w:t>
+      </w:r>
+    </w:p>
+    <w:p>
+      <w:pPr>
+        <w:rPr>
+          <w:sz w:val="24"/>
+          <w:szCs w:val="24"/>
+        </w:rPr>
+      </w:pPr>
+      <w:r>
+        <w:rPr>
+          <w:sz w:val="24"/>
+          <w:szCs w:val="24"/>
+        </w:rPr>
+        <w:t xml:space="preserve">1. El </w:t>
+      </w:r>
+      <w:r>
+        <w:rPr>
+          <w:sz w:val="24"/>
+          <w:szCs w:val="24"/>
+        </w:rPr>
+        <w:t>actor debe introducir los caracteres a buscar</w:t>
       </w:r>
     </w:p>
     <w:p>
@@ -437,82 +831,98 @@
           <w:sz w:val="24"/>
           <w:szCs w:val="24"/>
         </w:rPr>
-        <w:t xml:space="preserve">El </w:t>
-      </w:r>
-      <w:proofErr w:type="spellStart"/>
-      <w:r>
-        <w:rPr>
-          <w:sz w:val="24"/>
-          <w:szCs w:val="24"/>
-        </w:rPr>
-        <w:t>admin</w:t>
-      </w:r>
-      <w:proofErr w:type="spellEnd"/>
-      <w:r>
-        <w:rPr>
-          <w:sz w:val="24"/>
-          <w:szCs w:val="24"/>
-        </w:rPr>
-        <w:t xml:space="preserve"> selecciona el anime a borrar</w:t>
-      </w:r>
-    </w:p>
-    <w:p>
-      <w:pPr>
-        <w:rPr>
-          <w:sz w:val="24"/>
-          <w:szCs w:val="24"/>
-        </w:rPr>
-      </w:pPr>
-      <w:r>
-        <w:rPr>
-          <w:sz w:val="24"/>
-          <w:szCs w:val="24"/>
-        </w:rPr>
-        <w:tab/>
-      </w:r>
-      <w:r>
-        <w:rPr>
-          <w:sz w:val="24"/>
-          <w:szCs w:val="24"/>
-        </w:rPr>
-        <w:t xml:space="preserve">1.1 </w:t>
-      </w:r>
-      <w:r>
-        <w:rPr>
-          <w:sz w:val="24"/>
-          <w:szCs w:val="24"/>
-        </w:rPr>
-        <w:t>Si el anime existe ir a punto 3</w:t>
-      </w:r>
-    </w:p>
-    <w:p>
-      <w:pPr>
-        <w:rPr>
-          <w:sz w:val="24"/>
-          <w:szCs w:val="24"/>
-        </w:rPr>
-      </w:pPr>
-      <w:r>
-        <w:rPr>
-          <w:sz w:val="24"/>
-          <w:szCs w:val="24"/>
-        </w:rPr>
-        <w:t xml:space="preserve">3. </w:t>
-      </w:r>
-      <w:r>
-        <w:rPr>
-          <w:sz w:val="24"/>
-          <w:szCs w:val="24"/>
-        </w:rPr>
-        <w:t>El</w:t>
-      </w:r>
-      <w:r>
-        <w:rPr>
-          <w:sz w:val="24"/>
-          <w:szCs w:val="24"/>
-        </w:rPr>
-        <w:t xml:space="preserve"> anime se borra</w:t>
-      </w:r>
+        <w:t>Se muestran solo los animes que contengan esos caracteres</w:t>
+      </w:r>
+    </w:p>
+    <w:p>
+      <w:pPr>
+        <w:rPr>
+          <w:sz w:val="24"/>
+          <w:szCs w:val="24"/>
+        </w:rPr>
+      </w:pPr>
+    </w:p>
+    <w:p>
+      <w:pPr>
+        <w:rPr>
+          <w:sz w:val="24"/>
+          <w:szCs w:val="24"/>
+        </w:rPr>
+      </w:pPr>
+      <w:r>
+        <w:rPr>
+          <w:sz w:val="24"/>
+          <w:szCs w:val="24"/>
+        </w:rPr>
+        <w:t xml:space="preserve">CU: </w:t>
+      </w:r>
+      <w:r>
+        <w:rPr>
+          <w:sz w:val="24"/>
+          <w:szCs w:val="24"/>
+        </w:rPr>
+        <w:t>Todos los animes</w:t>
+      </w:r>
+    </w:p>
+    <w:p>
+      <w:pPr>
+        <w:rPr>
+          <w:sz w:val="24"/>
+          <w:szCs w:val="24"/>
+        </w:rPr>
+      </w:pPr>
+      <w:r>
+        <w:rPr>
+          <w:sz w:val="24"/>
+          <w:szCs w:val="24"/>
+        </w:rPr>
+        <w:t>Actor/es: Admin/Usuario</w:t>
+      </w:r>
+    </w:p>
+    <w:p>
+      <w:pPr>
+        <w:rPr>
+          <w:sz w:val="24"/>
+          <w:szCs w:val="24"/>
+        </w:rPr>
+      </w:pPr>
+      <w:r>
+        <w:rPr>
+          <w:sz w:val="24"/>
+          <w:szCs w:val="24"/>
+        </w:rPr>
+        <w:t>Precondiciones: El actor debe estar logueado en el sistema</w:t>
+      </w:r>
+    </w:p>
+    <w:p>
+      <w:pPr>
+        <w:rPr>
+          <w:sz w:val="24"/>
+          <w:szCs w:val="24"/>
+        </w:rPr>
+      </w:pPr>
+      <w:r>
+        <w:rPr>
+          <w:sz w:val="24"/>
+          <w:szCs w:val="24"/>
+        </w:rPr>
+        <w:t xml:space="preserve">1. </w:t>
+      </w:r>
+      <w:r>
+        <w:rPr>
+          <w:sz w:val="24"/>
+          <w:szCs w:val="24"/>
+        </w:rPr>
+        <w:t>Los animes se muestran</w:t>
+      </w:r>
+    </w:p>
+    <w:p>
+      <w:pPr>
+        <w:rPr>
+          <w:sz w:val="24"/>
+          <w:szCs w:val="24"/>
+        </w:rPr>
+      </w:pPr>
     </w:p>
     <w:p>
       <w:pPr>
@@ -538,6 +948,195 @@
     </w:sectPr>
   </w:body>
 </w:document>
+</file>
+
+<file path=word/numbering.xml><?xml version="1.0" encoding="utf-8"?>
+<w:numbering xmlns:wpc="http://schemas.microsoft.com/office/word/2010/wordprocessingCanvas" xmlns:cx="http://schemas.microsoft.com/office/drawing/2014/chartex" xmlns:cx1="http://schemas.microsoft.com/office/drawing/2015/9/8/chartex" xmlns:cx2="http://schemas.microsoft.com/office/drawing/2015/10/21/chartex" xmlns:cx3="http://schemas.microsoft.com/office/drawing/2016/5/9/chartex" xmlns:cx4="http://schemas.microsoft.com/office/drawing/2016/5/10/chartex" xmlns:cx5="http://schemas.microsoft.com/office/drawing/2016/5/11/chartex" xmlns:cx6="http://schemas.microsoft.com/office/drawing/2016/5/12/chartex" xmlns:cx7="http://schemas.microsoft.com/office/drawing/2016/5/13/chartex" xmlns:cx8="http://schemas.microsoft.com/office/drawing/2016/5/14/chartex" xmlns:mc="http://schemas.openxmlformats.org/markup-compatibility/2006" xmlns:aink="http://schemas.microsoft.com/office/drawing/2016/ink" xmlns:am3d="http://schemas.microsoft.com/office/drawing/2017/model3d" xmlns:o="urn:schemas-microsoft-com:office:office" xmlns:r="http://schemas.openxmlformats.org/officeDocument/2006/relationships" xmlns:m="http://schemas.openxmlformats.org/officeDocument/2006/math" xmlns:v="urn:schemas-microsoft-com:vml" xmlns:wp14="http://schemas.microsoft.com/office/word/2010/wordprocessingDrawing" xmlns:wp="http://schemas.openxmlformats.org/drawingml/2006/wordprocessingDrawing" xmlns:w10="urn:schemas-microsoft-com:office:word" xmlns:w="http://schemas.openxmlformats.org/wordprocessingml/2006/main" xmlns:w14="http://schemas.microsoft.com/office/word/2010/wordml" xmlns:w15="http://schemas.microsoft.com/office/word/2012/wordml" xmlns:w16cex="http://schemas.microsoft.com/office/word/2018/wordml/cex" xmlns:w16cid="http://schemas.microsoft.com/office/word/2016/wordml/cid" xmlns:w16="http://schemas.microsoft.com/office/word/2018/wordml" xmlns:w16sdtdh="http://schemas.microsoft.com/office/word/2020/wordml/sdtdatahash" xmlns:w16se="http://schemas.microsoft.com/office/word/2015/wordml/symex" xmlns:wpg="http://schemas.microsoft.com/office/word/2010/wordprocessingGroup" xmlns:wpi="http://schemas.microsoft.com/office/word/2010/wordprocessingInk" xmlns:wne="http://schemas.microsoft.com/office/word/2006/wordml" xmlns:wps="http://schemas.microsoft.com/office/word/2010/wordprocessingShape" mc:Ignorable="w14 w15 w16se w16cid w16 w16cex w16sdtdh wp14">
+  <w:abstractNum w:abstractNumId="0" w15:restartNumberingAfterBreak="0">
+    <w:nsid w:val="113E37F5"/>
+    <w:multiLevelType w:val="hybridMultilevel"/>
+    <w:tmpl w:val="E8ACA3AA"/>
+    <w:lvl w:ilvl="0" w:tplc="415260A4">
+      <w:start w:val="1"/>
+      <w:numFmt w:val="decimal"/>
+      <w:lvlText w:val="%1."/>
+      <w:lvlJc w:val="left"/>
+      <w:pPr>
+        <w:ind w:left="360" w:hanging="360"/>
+      </w:pPr>
+      <w:rPr>
+        <w:rFonts w:hint="default"/>
+      </w:rPr>
+    </w:lvl>
+    <w:lvl w:ilvl="1" w:tplc="0C0A0019" w:tentative="1">
+      <w:start w:val="1"/>
+      <w:numFmt w:val="lowerLetter"/>
+      <w:lvlText w:val="%2."/>
+      <w:lvlJc w:val="left"/>
+      <w:pPr>
+        <w:ind w:left="1080" w:hanging="360"/>
+      </w:pPr>
+    </w:lvl>
+    <w:lvl w:ilvl="2" w:tplc="0C0A001B" w:tentative="1">
+      <w:start w:val="1"/>
+      <w:numFmt w:val="lowerRoman"/>
+      <w:lvlText w:val="%3."/>
+      <w:lvlJc w:val="right"/>
+      <w:pPr>
+        <w:ind w:left="1800" w:hanging="180"/>
+      </w:pPr>
+    </w:lvl>
+    <w:lvl w:ilvl="3" w:tplc="0C0A000F" w:tentative="1">
+      <w:start w:val="1"/>
+      <w:numFmt w:val="decimal"/>
+      <w:lvlText w:val="%4."/>
+      <w:lvlJc w:val="left"/>
+      <w:pPr>
+        <w:ind w:left="2520" w:hanging="360"/>
+      </w:pPr>
+    </w:lvl>
+    <w:lvl w:ilvl="4" w:tplc="0C0A0019" w:tentative="1">
+      <w:start w:val="1"/>
+      <w:numFmt w:val="lowerLetter"/>
+      <w:lvlText w:val="%5."/>
+      <w:lvlJc w:val="left"/>
+      <w:pPr>
+        <w:ind w:left="3240" w:hanging="360"/>
+      </w:pPr>
+    </w:lvl>
+    <w:lvl w:ilvl="5" w:tplc="0C0A001B" w:tentative="1">
+      <w:start w:val="1"/>
+      <w:numFmt w:val="lowerRoman"/>
+      <w:lvlText w:val="%6."/>
+      <w:lvlJc w:val="right"/>
+      <w:pPr>
+        <w:ind w:left="3960" w:hanging="180"/>
+      </w:pPr>
+    </w:lvl>
+    <w:lvl w:ilvl="6" w:tplc="0C0A000F" w:tentative="1">
+      <w:start w:val="1"/>
+      <w:numFmt w:val="decimal"/>
+      <w:lvlText w:val="%7."/>
+      <w:lvlJc w:val="left"/>
+      <w:pPr>
+        <w:ind w:left="4680" w:hanging="360"/>
+      </w:pPr>
+    </w:lvl>
+    <w:lvl w:ilvl="7" w:tplc="0C0A0019" w:tentative="1">
+      <w:start w:val="1"/>
+      <w:numFmt w:val="lowerLetter"/>
+      <w:lvlText w:val="%8."/>
+      <w:lvlJc w:val="left"/>
+      <w:pPr>
+        <w:ind w:left="5400" w:hanging="360"/>
+      </w:pPr>
+    </w:lvl>
+    <w:lvl w:ilvl="8" w:tplc="0C0A001B" w:tentative="1">
+      <w:start w:val="1"/>
+      <w:numFmt w:val="lowerRoman"/>
+      <w:lvlText w:val="%9."/>
+      <w:lvlJc w:val="right"/>
+      <w:pPr>
+        <w:ind w:left="6120" w:hanging="180"/>
+      </w:pPr>
+    </w:lvl>
+  </w:abstractNum>
+  <w:abstractNum w:abstractNumId="1" w15:restartNumberingAfterBreak="0">
+    <w:nsid w:val="307126F7"/>
+    <w:multiLevelType w:val="hybridMultilevel"/>
+    <w:tmpl w:val="8BD02C32"/>
+    <w:lvl w:ilvl="0" w:tplc="C56C5490">
+      <w:start w:val="1"/>
+      <w:numFmt w:val="decimal"/>
+      <w:lvlText w:val="%1."/>
+      <w:lvlJc w:val="left"/>
+      <w:pPr>
+        <w:ind w:left="360" w:hanging="360"/>
+      </w:pPr>
+      <w:rPr>
+        <w:rFonts w:hint="default"/>
+      </w:rPr>
+    </w:lvl>
+    <w:lvl w:ilvl="1" w:tplc="0C0A0019" w:tentative="1">
+      <w:start w:val="1"/>
+      <w:numFmt w:val="lowerLetter"/>
+      <w:lvlText w:val="%2."/>
+      <w:lvlJc w:val="left"/>
+      <w:pPr>
+        <w:ind w:left="1080" w:hanging="360"/>
+      </w:pPr>
+    </w:lvl>
+    <w:lvl w:ilvl="2" w:tplc="0C0A001B" w:tentative="1">
+      <w:start w:val="1"/>
+      <w:numFmt w:val="lowerRoman"/>
+      <w:lvlText w:val="%3."/>
+      <w:lvlJc w:val="right"/>
+      <w:pPr>
+        <w:ind w:left="1800" w:hanging="180"/>
+      </w:pPr>
+    </w:lvl>
+    <w:lvl w:ilvl="3" w:tplc="0C0A000F" w:tentative="1">
+      <w:start w:val="1"/>
+      <w:numFmt w:val="decimal"/>
+      <w:lvlText w:val="%4."/>
+      <w:lvlJc w:val="left"/>
+      <w:pPr>
+        <w:ind w:left="2520" w:hanging="360"/>
+      </w:pPr>
+    </w:lvl>
+    <w:lvl w:ilvl="4" w:tplc="0C0A0019" w:tentative="1">
+      <w:start w:val="1"/>
+      <w:numFmt w:val="lowerLetter"/>
+      <w:lvlText w:val="%5."/>
+      <w:lvlJc w:val="left"/>
+      <w:pPr>
+        <w:ind w:left="3240" w:hanging="360"/>
+      </w:pPr>
+    </w:lvl>
+    <w:lvl w:ilvl="5" w:tplc="0C0A001B" w:tentative="1">
+      <w:start w:val="1"/>
+      <w:numFmt w:val="lowerRoman"/>
+      <w:lvlText w:val="%6."/>
+      <w:lvlJc w:val="right"/>
+      <w:pPr>
+        <w:ind w:left="3960" w:hanging="180"/>
+      </w:pPr>
+    </w:lvl>
+    <w:lvl w:ilvl="6" w:tplc="0C0A000F" w:tentative="1">
+      <w:start w:val="1"/>
+      <w:numFmt w:val="decimal"/>
+      <w:lvlText w:val="%7."/>
+      <w:lvlJc w:val="left"/>
+      <w:pPr>
+        <w:ind w:left="4680" w:hanging="360"/>
+      </w:pPr>
+    </w:lvl>
+    <w:lvl w:ilvl="7" w:tplc="0C0A0019" w:tentative="1">
+      <w:start w:val="1"/>
+      <w:numFmt w:val="lowerLetter"/>
+      <w:lvlText w:val="%8."/>
+      <w:lvlJc w:val="left"/>
+      <w:pPr>
+        <w:ind w:left="5400" w:hanging="360"/>
+      </w:pPr>
+    </w:lvl>
+    <w:lvl w:ilvl="8" w:tplc="0C0A001B" w:tentative="1">
+      <w:start w:val="1"/>
+      <w:numFmt w:val="lowerRoman"/>
+      <w:lvlText w:val="%9."/>
+      <w:lvlJc w:val="right"/>
+      <w:pPr>
+        <w:ind w:left="6120" w:hanging="180"/>
+      </w:pPr>
+    </w:lvl>
+  </w:abstractNum>
+  <w:num w:numId="1" w16cid:durableId="238559217">
+    <w:abstractNumId w:val="0"/>
+  </w:num>
+  <w:num w:numId="2" w16cid:durableId="500433098">
+    <w:abstractNumId w:val="1"/>
+  </w:num>
+</w:numbering>
 </file>
 
 <file path=word/styles.xml><?xml version="1.0" encoding="utf-8"?>
@@ -1035,6 +1634,17 @@
       <w:szCs w:val="32"/>
     </w:rPr>
   </w:style>
+  <w:style w:type="paragraph" w:styleId="Prrafodelista">
+    <w:name w:val="List Paragraph"/>
+    <w:basedOn w:val="Normal"/>
+    <w:uiPriority w:val="34"/>
+    <w:qFormat/>
+    <w:rsid w:val="00287375"/>
+    <w:pPr>
+      <w:ind w:left="720"/>
+      <w:contextualSpacing/>
+    </w:pPr>
+  </w:style>
 </w:styles>
 </file>
 

</xml_diff>